<commit_message>
Correction d'une faute sur le dernier paragraphe
</commit_message>
<xml_diff>
--- a/FIght Pattern_Cahier des charges.docx
+++ b/FIght Pattern_Cahier des charges.docx
@@ -15,13 +15,7 @@
         <w:t>Jaune :</w:t>
       </w:r>
       <w:r>
-        <w:t xml:space="preserve"> je ne sais si ça va être </w:t>
-      </w:r>
-      <w:r>
-        <w:t>mis</w:t>
-      </w:r>
-      <w:r>
-        <w:t xml:space="preserve"> en place car ça demande un peu plus d’effort et de temps or il y a beaucoup de projet.</w:t>
+        <w:t xml:space="preserve"> je ne sais si ça va être mis en place car ça demande un peu plus d’effort et de temps or il y a beaucoup de projet.</w:t>
       </w:r>
     </w:p>
     <w:p>
@@ -39,10 +33,7 @@
     <w:p/>
     <w:p>
       <w:r>
-        <w:t>C’est un jeu où on sera un personnage</w:t>
-      </w:r>
-      <w:r>
-        <w:t xml:space="preserve"> joueur et on combattra des personnages non joueurs (</w:t>
+        <w:t>C’est un jeu où on sera un personnage joueur et on combattra des personnages non joueurs (</w:t>
       </w:r>
       <w:r>
         <w:rPr>
@@ -148,7 +139,22 @@
         <w:rPr>
           <w:color w:val="7030A0"/>
         </w:rPr>
-        <w:t xml:space="preserve">le design pattern Stratégie </w:t>
+        <w:t xml:space="preserve">le </w:t>
+      </w:r>
+      <w:r>
+        <w:rPr>
+          <w:b/>
+          <w:bCs/>
+          <w:color w:val="7030A0"/>
+          <w:u w:val="single"/>
+        </w:rPr>
+        <w:t>design pattern Stratégie</w:t>
+      </w:r>
+      <w:r>
+        <w:rPr>
+          <w:color w:val="7030A0"/>
+        </w:rPr>
+        <w:t xml:space="preserve"> </w:t>
       </w:r>
       <w:r>
         <w:t>en mettant en place une armurerie)</w:t>
@@ -187,13 +193,7 @@
         <w:t>Pièce d’or</w:t>
       </w:r>
       <w:r>
-        <w:t xml:space="preserve"> (avec ces pièces on pourra changer d’arme et appliquer </w:t>
-      </w:r>
-      <w:r>
-        <w:t>le design pattern Stratégie</w:t>
-      </w:r>
-      <w:r>
-        <w:t>)</w:t>
+        <w:t xml:space="preserve"> (avec ces pièces on pourra changer d’arme et appliquer le design pattern Stratégie)</w:t>
       </w:r>
     </w:p>
     <w:p/>
@@ -203,12 +203,48 @@
       </w:r>
       <w:r>
         <w:rPr>
+          <w:b/>
+          <w:bCs/>
           <w:color w:val="7030A0"/>
-        </w:rPr>
-        <w:t xml:space="preserve">le design Pattern Stratégie </w:t>
-      </w:r>
-      <w:r>
-        <w:t>ici.</w:t>
+          <w:u w:val="single"/>
+        </w:rPr>
+        <w:t>le design</w:t>
+      </w:r>
+      <w:r>
+        <w:rPr>
+          <w:color w:val="7030A0"/>
+        </w:rPr>
+        <w:t xml:space="preserve"> </w:t>
+      </w:r>
+      <w:r>
+        <w:rPr>
+          <w:b/>
+          <w:bCs/>
+          <w:color w:val="7030A0"/>
+          <w:u w:val="single"/>
+        </w:rPr>
+        <w:t xml:space="preserve">Pattern </w:t>
+      </w:r>
+      <w:r>
+        <w:rPr>
+          <w:b/>
+          <w:bCs/>
+          <w:color w:val="7030A0"/>
+          <w:u w:val="single"/>
+        </w:rPr>
+        <w:t>Observer</w:t>
+      </w:r>
+      <w:r>
+        <w:rPr>
+          <w:color w:val="7030A0"/>
+        </w:rPr>
+        <w:t xml:space="preserve"> </w:t>
+      </w:r>
+      <w:r>
+        <w:t>ici</w:t>
+      </w:r>
+      <w:r>
+        <w:t>, pour notifier et actualiser les PV des personnages.</w:t>
       </w:r>
     </w:p>
     <w:sectPr>

</xml_diff>